<commit_message>
Updates to GPS script
Latest changes to GPS script. Still needs work obviously!
</commit_message>
<xml_diff>
--- a/docs/Optris field codes.docx
+++ b/docs/Optris field codes.docx
@@ -393,6 +393,11 @@
       <w:r>
         <w:t xml:space="preserve"> should match the corresponding tiff file)</w:t>
       </w:r>
+      <w:r>
+        <w:t>. Needs to have .tif added to filename.</w:t>
+      </w:r>
+      <w:bookmarkStart w:id="0" w:name="_GoBack"/>
+      <w:bookmarkEnd w:id="0"/>
     </w:p>
     <w:p>
       <w:pPr>
@@ -405,6 +410,12 @@
       <w:r>
         <w:t xml:space="preserve">Latitude (e.g. </w:t>
       </w:r>
+      <w:r>
+        <w:t>-43.3935689</w:t>
+      </w:r>
+      <w:r>
+        <w:t>)</w:t>
+      </w:r>
     </w:p>
     <w:p>
       <w:pPr>
@@ -417,6 +428,12 @@
       <w:r>
         <w:t xml:space="preserve">Longitude (e.g. </w:t>
       </w:r>
+      <w:r>
+        <w:t>172.2937827</w:t>
+      </w:r>
+      <w:r>
+        <w:t>)</w:t>
+      </w:r>
     </w:p>
     <w:p>
       <w:pPr>
@@ -427,7 +444,19 @@
         </w:numPr>
       </w:pPr>
       <w:r>
-        <w:t xml:space="preserve">Altitude (put all as 304.8 m) </w:t>
+        <w:t>Al</w:t>
+      </w:r>
+      <w:r>
+        <w:t>titude (put all as 304.8</w:t>
+      </w:r>
+      <w:r>
+        <w:t>)</w:t>
+      </w:r>
+      <w:r>
+        <w:t>. (These are metres.)</w:t>
+      </w:r>
+      <w:r>
+        <w:t xml:space="preserve"> </w:t>
       </w:r>
     </w:p>
     <w:p>
@@ -440,8 +469,6 @@
       <w:r>
         <w:t>Import CSV window from Agisoft:</w:t>
       </w:r>
-      <w:bookmarkStart w:id="0" w:name="_GoBack"/>
-      <w:bookmarkEnd w:id="0"/>
     </w:p>
     <w:p>
       <w:r>
@@ -449,6 +476,7 @@
           <w:noProof/>
           <w:lang w:eastAsia="en-NZ"/>
         </w:rPr>
+        <w:lastRenderedPageBreak/>
         <w:drawing>
           <wp:inline distT="0" distB="0" distL="0" distR="0" wp14:anchorId="376F3D3F" wp14:editId="418D7BAB">
             <wp:extent cx="5724525" cy="5381625"/>
@@ -2093,21 +2121,6 @@
 </file>
 
 <file path=customXml/item1.xml><?xml version="1.0" encoding="utf-8"?>
-<p:properties xmlns:p="http://schemas.microsoft.com/office/2006/metadata/properties" xmlns:xsi="http://www.w3.org/2001/XMLSchema-instance" xmlns:pc="http://schemas.microsoft.com/office/infopath/2007/PartnerControls">
-  <documentManagement/>
-</p:properties>
-</file>
-
-<file path=customXml/item2.xml><?xml version="1.0" encoding="utf-8"?>
-<?mso-contentType ?>
-<FormTemplates xmlns="http://schemas.microsoft.com/sharepoint/v3/contenttype/forms">
-  <Display>DocumentLibraryForm</Display>
-  <Edit>DocumentLibraryForm</Edit>
-  <New>DocumentLibraryForm</New>
-</FormTemplates>
-</file>
-
-<file path=customXml/item3.xml><?xml version="1.0" encoding="utf-8"?>
 <ct:contentTypeSchema xmlns:ct="http://schemas.microsoft.com/office/2006/metadata/contentType" xmlns:ma="http://schemas.microsoft.com/office/2006/metadata/properties/metaAttributes" ct:_="" ma:_="" ma:contentTypeName="Document" ma:contentTypeID="0x0101006E7FD55A0081354BBD836BAAF3570BD6" ma:contentTypeVersion="8" ma:contentTypeDescription="Create a new document." ma:contentTypeScope="" ma:versionID="b632c4bc3424e8d3f0524fa8ee891a17">
   <xsd:schema xmlns:xsd="http://www.w3.org/2001/XMLSchema" xmlns:xs="http://www.w3.org/2001/XMLSchema" xmlns:p="http://schemas.microsoft.com/office/2006/metadata/properties" xmlns:ns3="f04d2c0a-50b4-445a-8a64-eb660e5eaef8" targetNamespace="http://schemas.microsoft.com/office/2006/metadata/properties" ma:root="true" ma:fieldsID="994b8aecc2946879bb4334b2444703f0" ns3:_="">
     <xsd:import namespace="f04d2c0a-50b4-445a-8a64-eb660e5eaef8"/>
@@ -2277,31 +2290,22 @@
 </ct:contentTypeSchema>
 </file>
 
-<file path=customXml/itemProps1.xml><?xml version="1.0" encoding="utf-8"?>
-<ds:datastoreItem xmlns:ds="http://schemas.openxmlformats.org/officeDocument/2006/customXml" ds:itemID="{6E402678-1B4C-4FA6-BD9D-F2E6FB6BF4C0}">
-  <ds:schemaRefs>
-    <ds:schemaRef ds:uri="http://purl.org/dc/terms/"/>
-    <ds:schemaRef ds:uri="http://purl.org/dc/elements/1.1/"/>
-    <ds:schemaRef ds:uri="http://schemas.microsoft.com/office/infopath/2007/PartnerControls"/>
-    <ds:schemaRef ds:uri="http://purl.org/dc/dcmitype/"/>
-    <ds:schemaRef ds:uri="http://schemas.openxmlformats.org/package/2006/metadata/core-properties"/>
-    <ds:schemaRef ds:uri="http://schemas.microsoft.com/office/2006/documentManagement/types"/>
-    <ds:schemaRef ds:uri="f04d2c0a-50b4-445a-8a64-eb660e5eaef8"/>
-    <ds:schemaRef ds:uri="http://schemas.microsoft.com/office/2006/metadata/properties"/>
-    <ds:schemaRef ds:uri="http://www.w3.org/XML/1998/namespace"/>
-  </ds:schemaRefs>
-</ds:datastoreItem>
+<file path=customXml/item2.xml><?xml version="1.0" encoding="utf-8"?>
+<?mso-contentType ?>
+<FormTemplates xmlns="http://schemas.microsoft.com/sharepoint/v3/contenttype/forms">
+  <Display>DocumentLibraryForm</Display>
+  <Edit>DocumentLibraryForm</Edit>
+  <New>DocumentLibraryForm</New>
+</FormTemplates>
 </file>
 
-<file path=customXml/itemProps2.xml><?xml version="1.0" encoding="utf-8"?>
-<ds:datastoreItem xmlns:ds="http://schemas.openxmlformats.org/officeDocument/2006/customXml" ds:itemID="{29432BFC-F123-4616-A1AD-687F6130293D}">
-  <ds:schemaRefs>
-    <ds:schemaRef ds:uri="http://schemas.microsoft.com/sharepoint/v3/contenttype/forms"/>
-  </ds:schemaRefs>
-</ds:datastoreItem>
+<file path=customXml/item3.xml><?xml version="1.0" encoding="utf-8"?>
+<p:properties xmlns:p="http://schemas.microsoft.com/office/2006/metadata/properties" xmlns:xsi="http://www.w3.org/2001/XMLSchema-instance" xmlns:pc="http://schemas.microsoft.com/office/infopath/2007/PartnerControls">
+  <documentManagement/>
+</p:properties>
 </file>
 
-<file path=customXml/itemProps3.xml><?xml version="1.0" encoding="utf-8"?>
+<file path=customXml/itemProps1.xml><?xml version="1.0" encoding="utf-8"?>
 <ds:datastoreItem xmlns:ds="http://schemas.openxmlformats.org/officeDocument/2006/customXml" ds:itemID="{4540DC11-BEC3-45B2-8BDD-21F685D1F030}">
   <ds:schemaRefs>
     <ds:schemaRef ds:uri="http://schemas.microsoft.com/office/2006/metadata/contentType"/>
@@ -2317,4 +2321,28 @@
     <ds:schemaRef ds:uri="http://schemas.microsoft.com/internal/obd"/>
   </ds:schemaRefs>
 </ds:datastoreItem>
+</file>
+
+<file path=customXml/itemProps2.xml><?xml version="1.0" encoding="utf-8"?>
+<ds:datastoreItem xmlns:ds="http://schemas.openxmlformats.org/officeDocument/2006/customXml" ds:itemID="{29432BFC-F123-4616-A1AD-687F6130293D}">
+  <ds:schemaRefs>
+    <ds:schemaRef ds:uri="http://schemas.microsoft.com/sharepoint/v3/contenttype/forms"/>
+  </ds:schemaRefs>
+</ds:datastoreItem>
+</file>
+
+<file path=customXml/itemProps3.xml><?xml version="1.0" encoding="utf-8"?>
+<ds:datastoreItem xmlns:ds="http://schemas.openxmlformats.org/officeDocument/2006/customXml" ds:itemID="{6E402678-1B4C-4FA6-BD9D-F2E6FB6BF4C0}">
+  <ds:schemaRefs>
+    <ds:schemaRef ds:uri="http://purl.org/dc/elements/1.1/"/>
+    <ds:schemaRef ds:uri="http://purl.org/dc/terms/"/>
+    <ds:schemaRef ds:uri="http://purl.org/dc/dcmitype/"/>
+    <ds:schemaRef ds:uri="http://schemas.microsoft.com/office/2006/metadata/properties"/>
+    <ds:schemaRef ds:uri="http://schemas.microsoft.com/office/2006/documentManagement/types"/>
+    <ds:schemaRef ds:uri="http://schemas.microsoft.com/office/infopath/2007/PartnerControls"/>
+    <ds:schemaRef ds:uri="http://schemas.openxmlformats.org/package/2006/metadata/core-properties"/>
+    <ds:schemaRef ds:uri="f04d2c0a-50b4-445a-8a64-eb660e5eaef8"/>
+    <ds:schemaRef ds:uri="http://www.w3.org/XML/1998/namespace"/>
+  </ds:schemaRefs>
+</ds:datastoreItem>
 </file>
</xml_diff>